<commit_message>
Modify ERdiagram and more
</commit_message>
<xml_diff>
--- a/doc/現状分析調査表.docx
+++ b/doc/現状分析調査表.docx
@@ -1,6 +1,6 @@
 
 <file path=word/document.xml><?xml version="1.0" encoding="utf-8"?>
-<w:document xmlns:wpc="http://schemas.microsoft.com/office/word/2010/wordprocessingCanvas" xmlns:cx="http://schemas.microsoft.com/office/drawing/2014/chartex" xmlns:cx1="http://schemas.microsoft.com/office/drawing/2015/9/8/chartex" xmlns:cx2="http://schemas.microsoft.com/office/drawing/2015/10/21/chartex" xmlns:cx3="http://schemas.microsoft.com/office/drawing/2016/5/9/chartex" xmlns:cx4="http://schemas.microsoft.com/office/drawing/2016/5/10/chartex" xmlns:cx5="http://schemas.microsoft.com/office/drawing/2016/5/11/chartex" xmlns:cx6="http://schemas.microsoft.com/office/drawing/2016/5/12/chartex" xmlns:cx7="http://schemas.microsoft.com/office/drawing/2016/5/13/chartex" xmlns:cx8="http://schemas.microsoft.com/office/drawing/2016/5/14/chartex" xmlns:mc="http://schemas.openxmlformats.org/markup-compatibility/2006" xmlns:aink="http://schemas.microsoft.com/office/drawing/2016/ink" xmlns:am3d="http://schemas.microsoft.com/office/drawing/2017/model3d" xmlns:o="urn:schemas-microsoft-com:office:office" xmlns:r="http://schemas.openxmlformats.org/officeDocument/2006/relationships" xmlns:m="http://schemas.openxmlformats.org/officeDocument/2006/math" xmlns:v="urn:schemas-microsoft-com:vml" xmlns:wp14="http://schemas.microsoft.com/office/word/2010/wordprocessingDrawing" xmlns:wp="http://schemas.openxmlformats.org/drawingml/2006/wordprocessingDrawing" xmlns:w10="urn:schemas-microsoft-com:office:word" xmlns:w="http://schemas.openxmlformats.org/wordprocessingml/2006/main" xmlns:w14="http://schemas.microsoft.com/office/word/2010/wordml" xmlns:w15="http://schemas.microsoft.com/office/word/2012/wordml" xmlns:w16cid="http://schemas.microsoft.com/office/word/2016/wordml/cid" xmlns:w16se="http://schemas.microsoft.com/office/word/2015/wordml/symex" xmlns:wpg="http://schemas.microsoft.com/office/word/2010/wordprocessingGroup" xmlns:wpi="http://schemas.microsoft.com/office/word/2010/wordprocessingInk" xmlns:wne="http://schemas.microsoft.com/office/word/2006/wordml" xmlns:wps="http://schemas.microsoft.com/office/word/2010/wordprocessingShape" mc:Ignorable="w14 w15 w16se w16cid wp14">
+<w:document xmlns:wpc="http://schemas.microsoft.com/office/word/2010/wordprocessingCanvas" xmlns:cx="http://schemas.microsoft.com/office/drawing/2014/chartex" xmlns:cx1="http://schemas.microsoft.com/office/drawing/2015/9/8/chartex" xmlns:mc="http://schemas.openxmlformats.org/markup-compatibility/2006" xmlns:o="urn:schemas-microsoft-com:office:office" xmlns:r="http://schemas.openxmlformats.org/officeDocument/2006/relationships" xmlns:m="http://schemas.openxmlformats.org/officeDocument/2006/math" xmlns:v="urn:schemas-microsoft-com:vml" xmlns:wp14="http://schemas.microsoft.com/office/word/2010/wordprocessingDrawing" xmlns:wp="http://schemas.openxmlformats.org/drawingml/2006/wordprocessingDrawing" xmlns:w10="urn:schemas-microsoft-com:office:word" xmlns:w="http://schemas.openxmlformats.org/wordprocessingml/2006/main" xmlns:w14="http://schemas.microsoft.com/office/word/2010/wordml" xmlns:w15="http://schemas.microsoft.com/office/word/2012/wordml" xmlns:w16se="http://schemas.microsoft.com/office/word/2015/wordml/symex" xmlns:wpg="http://schemas.microsoft.com/office/word/2010/wordprocessingGroup" xmlns:wpi="http://schemas.microsoft.com/office/word/2010/wordprocessingInk" xmlns:wne="http://schemas.microsoft.com/office/word/2006/wordml" xmlns:wps="http://schemas.microsoft.com/office/word/2010/wordprocessingShape" mc:Ignorable="w14 w15 w16se wp14">
   <w:body>
     <w:tbl>
       <w:tblPr>
@@ -173,11 +173,9 @@
             <w:vAlign w:val="center"/>
           </w:tcPr>
           <w:p>
-            <w:proofErr w:type="spellStart"/>
             <w:r>
               <w:t>horyu</w:t>
             </w:r>
-            <w:proofErr w:type="spellEnd"/>
           </w:p>
         </w:tc>
         <w:tc>
@@ -305,6 +303,9 @@
             </w:r>
           </w:p>
           <w:p>
+            <w:pPr>
+              <w:spacing w:line="360" w:lineRule="auto"/>
+            </w:pPr>
             <w:r>
               <w:rPr>
                 <w:rFonts w:hint="eastAsia"/>
@@ -313,6 +314,9 @@
             </w:r>
           </w:p>
           <w:p>
+            <w:pPr>
+              <w:spacing w:line="360" w:lineRule="auto"/>
+            </w:pPr>
             <w:r>
               <w:rPr>
                 <w:rFonts w:hint="eastAsia"/>
@@ -375,7 +379,31 @@
               <w:rPr>
                 <w:rFonts w:hint="eastAsia"/>
               </w:rPr>
-              <w:t>・仕入価格は、商品管理で行う。</w:t>
+              <w:t>・</w:t>
+            </w:r>
+            <w:r>
+              <w:rPr>
+                <w:rFonts w:hint="eastAsia"/>
+              </w:rPr>
+              <w:t>購入単価</w:t>
+            </w:r>
+            <w:r>
+              <w:rPr>
+                <w:rFonts w:hint="eastAsia"/>
+              </w:rPr>
+              <w:t>は、</w:t>
+            </w:r>
+            <w:r>
+              <w:rPr>
+                <w:rFonts w:hint="eastAsia"/>
+              </w:rPr>
+              <w:t>発注</w:t>
+            </w:r>
+            <w:r>
+              <w:rPr>
+                <w:rFonts w:hint="eastAsia"/>
+              </w:rPr>
+              <w:t>管理で行う。</w:t>
             </w:r>
           </w:p>
           <w:p>
@@ -650,13 +678,13 @@
               <w:rPr>
                 <w:rFonts w:hint="eastAsia"/>
               </w:rPr>
-              <w:t>出庫</w:t>
-            </w:r>
-            <w:r>
-              <w:rPr>
-                <w:rFonts w:hint="eastAsia"/>
-              </w:rPr>
-              <w:t>状況から確認する。</w:t>
+              <w:t>注文一覧</w:t>
+            </w:r>
+            <w:r>
+              <w:rPr>
+                <w:rFonts w:hint="eastAsia"/>
+              </w:rPr>
+              <w:t>から確認する。</w:t>
             </w:r>
           </w:p>
           <w:p>
@@ -940,7 +968,13 @@
               <w:rPr>
                 <w:rFonts w:hint="eastAsia"/>
               </w:rPr>
-              <w:t>番号で管理する。</w:t>
+              <w:t>ID</w:t>
+            </w:r>
+            <w:r>
+              <w:rPr>
+                <w:rFonts w:hint="eastAsia"/>
+              </w:rPr>
+              <w:t>で管理する。</w:t>
             </w:r>
           </w:p>
           <w:p>
@@ -1019,13 +1053,19 @@
               <w:rPr>
                 <w:rFonts w:hint="eastAsia"/>
               </w:rPr>
-              <w:t>番号にて、</w:t>
-            </w:r>
-            <w:r>
-              <w:rPr>
-                <w:rFonts w:hint="eastAsia"/>
-              </w:rPr>
-              <w:t>出庫</w:t>
+              <w:t>ID</w:t>
+            </w:r>
+            <w:r>
+              <w:rPr>
+                <w:rFonts w:hint="eastAsia"/>
+              </w:rPr>
+              <w:t>にて、</w:t>
+            </w:r>
+            <w:r>
+              <w:rPr>
+                <w:rFonts w:hint="eastAsia"/>
+              </w:rPr>
+              <w:t>注文</w:t>
             </w:r>
             <w:r>
               <w:rPr>
@@ -1186,7 +1226,13 @@
               <w:rPr>
                 <w:rFonts w:hint="eastAsia"/>
               </w:rPr>
-              <w:t>お客様からの注文に対して、</w:t>
+              <w:t>顧客</w:t>
+            </w:r>
+            <w:r>
+              <w:rPr>
+                <w:rFonts w:hint="eastAsia"/>
+              </w:rPr>
+              <w:t>からの注文に対して、</w:t>
             </w:r>
           </w:p>
           <w:p>
@@ -1223,14 +1269,19 @@
           </w:tcPr>
           <w:p>
             <w:pPr>
-              <w:spacing w:line="360" w:lineRule="auto"/>
-              <w:ind w:left="210" w:hangingChars="100" w:hanging="210"/>
-            </w:pPr>
-            <w:r>
-              <w:rPr>
-                <w:rFonts w:hint="eastAsia"/>
-              </w:rPr>
-              <w:t>・出庫処理がされた場合、</w:t>
+              <w:pStyle w:val="a5"/>
+              <w:numPr>
+                <w:ilvl w:val="0"/>
+                <w:numId w:val="3"/>
+              </w:numPr>
+              <w:spacing w:line="360" w:lineRule="auto"/>
+              <w:ind w:leftChars="0"/>
+            </w:pPr>
+            <w:r>
+              <w:rPr>
+                <w:rFonts w:hint="eastAsia"/>
+              </w:rPr>
+              <w:t>出庫処理がされた場合、</w:t>
             </w:r>
             <w:r>
               <w:rPr>
@@ -1256,14 +1307,19 @@
           </w:p>
           <w:p>
             <w:pPr>
-              <w:spacing w:line="360" w:lineRule="auto"/>
-              <w:ind w:left="210" w:hangingChars="100" w:hanging="210"/>
-            </w:pPr>
-            <w:r>
-              <w:rPr>
-                <w:rFonts w:hint="eastAsia"/>
-              </w:rPr>
-              <w:t>・注文一覧より、</w:t>
+              <w:pStyle w:val="a5"/>
+              <w:numPr>
+                <w:ilvl w:val="0"/>
+                <w:numId w:val="3"/>
+              </w:numPr>
+              <w:spacing w:line="360" w:lineRule="auto"/>
+              <w:ind w:leftChars="0"/>
+            </w:pPr>
+            <w:r>
+              <w:rPr>
+                <w:rFonts w:hint="eastAsia"/>
+              </w:rPr>
+              <w:t>注文一覧より、</w:t>
             </w:r>
             <w:r>
               <w:rPr>
@@ -1289,15 +1345,14 @@
           </w:p>
           <w:p>
             <w:pPr>
-              <w:spacing w:line="360" w:lineRule="auto"/>
-              <w:ind w:left="210" w:hangingChars="100" w:hanging="210"/>
-            </w:pPr>
-            <w:r>
-              <w:rPr>
-                <w:rFonts w:hint="eastAsia"/>
-              </w:rPr>
-              <w:t xml:space="preserve">　</w:t>
-            </w:r>
+              <w:pStyle w:val="a5"/>
+              <w:numPr>
+                <w:ilvl w:val="0"/>
+                <w:numId w:val="3"/>
+              </w:numPr>
+              <w:spacing w:line="360" w:lineRule="auto"/>
+              <w:ind w:leftChars="0"/>
+            </w:pPr>
             <w:r>
               <w:rPr>
                 <w:rFonts w:hint="eastAsia"/>
@@ -1506,7 +1561,19 @@
               <w:rPr>
                 <w:rFonts w:hint="eastAsia"/>
               </w:rPr>
-              <w:t>数を下回っている場合に商品の一覧を表示する。</w:t>
+              <w:t>数を下回っている場合に</w:t>
+            </w:r>
+            <w:r>
+              <w:rPr>
+                <w:rFonts w:hint="eastAsia"/>
+              </w:rPr>
+              <w:t>該当</w:t>
+            </w:r>
+            <w:r>
+              <w:rPr>
+                <w:rFonts w:hint="eastAsia"/>
+              </w:rPr>
+              <w:t>商品の一覧を表示する。</w:t>
             </w:r>
           </w:p>
           <w:p>
@@ -1523,6 +1590,23 @@
               <w:rPr>
                 <w:rFonts w:hint="eastAsia"/>
               </w:rPr>
+              <w:t>過去半年分に売れた商品の数の平均と商品の発注から入庫までにかかる日数をかけて小数点以下を切り捨てたものを安全在庫数とする。</w:t>
+            </w:r>
+          </w:p>
+          <w:p>
+            <w:pPr>
+              <w:pStyle w:val="a5"/>
+              <w:numPr>
+                <w:ilvl w:val="0"/>
+                <w:numId w:val="3"/>
+              </w:numPr>
+              <w:spacing w:line="360" w:lineRule="auto"/>
+              <w:ind w:leftChars="0"/>
+            </w:pPr>
+            <w:r>
+              <w:rPr>
+                <w:rFonts w:hint="eastAsia"/>
+              </w:rPr>
               <w:t>在庫単価は、</w:t>
             </w:r>
             <w:r>
@@ -1535,7 +1619,13 @@
               <w:rPr>
                 <w:rFonts w:hint="eastAsia"/>
               </w:rPr>
-              <w:t>価格である。</w:t>
+              <w:t>単価</w:t>
+            </w:r>
+            <w:r>
+              <w:rPr>
+                <w:rFonts w:hint="eastAsia"/>
+              </w:rPr>
+              <w:t>である。</w:t>
             </w:r>
             <w:r>
               <w:br/>
@@ -1550,7 +1640,25 @@
               <w:rPr>
                 <w:rFonts w:hint="eastAsia"/>
               </w:rPr>
-              <w:t>価格は変動がないものとする。</w:t>
+              <w:t>価格は変動がないものとし、購入単価が</w:t>
+            </w:r>
+            <w:r>
+              <w:rPr>
+                <w:rFonts w:hint="eastAsia"/>
+              </w:rPr>
+              <w:t>55%</w:t>
+            </w:r>
+            <w:r>
+              <w:rPr>
+                <w:rFonts w:hint="eastAsia"/>
+              </w:rPr>
+              <w:t>になるように設定する</w:t>
+            </w:r>
+            <w:r>
+              <w:rPr>
+                <w:rFonts w:hint="eastAsia"/>
+              </w:rPr>
+              <w:t>。</w:t>
             </w:r>
           </w:p>
           <w:p>
@@ -1828,7 +1936,19 @@
               <w:rPr>
                 <w:rFonts w:hint="eastAsia"/>
               </w:rPr>
-              <w:t>商品名の一部から検索できるようにする。</w:t>
+              <w:t>商品名</w:t>
+            </w:r>
+            <w:r>
+              <w:rPr>
+                <w:rFonts w:hint="eastAsia"/>
+              </w:rPr>
+              <w:t>、著者名、出版社</w:t>
+            </w:r>
+            <w:r>
+              <w:rPr>
+                <w:rFonts w:hint="eastAsia"/>
+              </w:rPr>
+              <w:t>の一部から検索できるようにする。</w:t>
             </w:r>
           </w:p>
           <w:p>
@@ -1851,7 +1971,7 @@
               <w:rPr>
                 <w:rFonts w:hint="eastAsia"/>
               </w:rPr>
-              <w:t>ジャンル</w:t>
+              <w:t>カバー、区分</w:t>
             </w:r>
             <w:r>
               <w:rPr>
@@ -2047,8 +2167,6 @@
             <w:r>
               <w:t>ID</w:t>
             </w:r>
-            <w:bookmarkStart w:id="0" w:name="_GoBack"/>
-            <w:bookmarkEnd w:id="0"/>
             <w:r>
               <w:rPr>
                 <w:rFonts w:hint="eastAsia"/>
@@ -2108,13 +2226,7 @@
               <w:rPr>
                 <w:rFonts w:hint="eastAsia"/>
               </w:rPr>
-              <w:t>発注</w:t>
-            </w:r>
-            <w:r>
-              <w:rPr>
-                <w:rFonts w:hint="eastAsia"/>
-              </w:rPr>
-              <w:t>番号から過去の発注状況を表示する。</w:t>
+              <w:t>購入単価は、変動がないものとする。</w:t>
             </w:r>
           </w:p>
           <w:p>
@@ -2131,19 +2243,13 @@
               <w:rPr>
                 <w:rFonts w:hint="eastAsia"/>
               </w:rPr>
-              <w:t>入庫日が</w:t>
-            </w:r>
-            <w:r>
-              <w:rPr>
-                <w:rFonts w:hint="eastAsia"/>
-              </w:rPr>
-              <w:t>空白</w:t>
-            </w:r>
-            <w:r>
-              <w:rPr>
-                <w:rFonts w:hint="eastAsia"/>
-              </w:rPr>
-              <w:t>のものを未入庫として表示。</w:t>
+              <w:t>発注</w:t>
+            </w:r>
+            <w:r>
+              <w:rPr>
+                <w:rFonts w:hint="eastAsia"/>
+              </w:rPr>
+              <w:t>番号から過去の発注状況を表示する。</w:t>
             </w:r>
           </w:p>
           <w:p>
@@ -2160,6 +2266,35 @@
               <w:rPr>
                 <w:rFonts w:hint="eastAsia"/>
               </w:rPr>
+              <w:t>入庫日が</w:t>
+            </w:r>
+            <w:r>
+              <w:rPr>
+                <w:rFonts w:hint="eastAsia"/>
+              </w:rPr>
+              <w:t>空白</w:t>
+            </w:r>
+            <w:r>
+              <w:rPr>
+                <w:rFonts w:hint="eastAsia"/>
+              </w:rPr>
+              <w:t>のものを未入庫として表示。</w:t>
+            </w:r>
+          </w:p>
+          <w:p>
+            <w:pPr>
+              <w:pStyle w:val="a5"/>
+              <w:numPr>
+                <w:ilvl w:val="0"/>
+                <w:numId w:val="3"/>
+              </w:numPr>
+              <w:spacing w:line="360" w:lineRule="auto"/>
+              <w:ind w:leftChars="0"/>
+            </w:pPr>
+            <w:r>
+              <w:rPr>
+                <w:rFonts w:hint="eastAsia"/>
+              </w:rPr>
               <w:t>検索期間を設定</w:t>
             </w:r>
             <w:r>
@@ -2173,7 +2308,305 @@
       </w:tr>
       <w:tr>
         <w:trPr>
-          <w:trHeight w:val="1305"/>
+          <w:trHeight w:val="2579"/>
+        </w:trPr>
+        <w:tc>
+          <w:tcPr>
+            <w:tcW w:w="540" w:type="dxa"/>
+            <w:tcBorders>
+              <w:top w:val="dashed" w:sz="4" w:space="0" w:color="auto"/>
+              <w:bottom w:val="dashed" w:sz="4" w:space="0" w:color="auto"/>
+            </w:tcBorders>
+          </w:tcPr>
+          <w:p>
+            <w:pPr>
+              <w:pStyle w:val="a5"/>
+              <w:numPr>
+                <w:ilvl w:val="0"/>
+                <w:numId w:val="5"/>
+              </w:numPr>
+              <w:ind w:leftChars="0"/>
+            </w:pPr>
+          </w:p>
+        </w:tc>
+        <w:tc>
+          <w:tcPr>
+            <w:tcW w:w="4847" w:type="dxa"/>
+            <w:gridSpan w:val="2"/>
+            <w:tcBorders>
+              <w:top w:val="dashed" w:sz="4" w:space="0" w:color="auto"/>
+              <w:bottom w:val="dashed" w:sz="4" w:space="0" w:color="auto"/>
+            </w:tcBorders>
+          </w:tcPr>
+          <w:p>
+            <w:pPr>
+              <w:jc w:val="left"/>
+            </w:pPr>
+            <w:r>
+              <w:rPr>
+                <w:rFonts w:hint="eastAsia"/>
+              </w:rPr>
+              <w:t>売上管理</w:t>
+            </w:r>
+          </w:p>
+          <w:p>
+            <w:pPr>
+              <w:spacing w:line="360" w:lineRule="auto"/>
+              <w:ind w:left="420" w:hangingChars="200" w:hanging="420"/>
+              <w:jc w:val="left"/>
+            </w:pPr>
+            <w:r>
+              <w:rPr>
+                <w:rFonts w:hint="eastAsia"/>
+              </w:rPr>
+              <w:t>１．売上状況を確認したい</w:t>
+            </w:r>
+            <w:r>
+              <w:rPr>
+                <w:rFonts w:hint="eastAsia"/>
+              </w:rPr>
+              <w:t>期間</w:t>
+            </w:r>
+            <w:r>
+              <w:rPr>
+                <w:rFonts w:hint="eastAsia"/>
+              </w:rPr>
+              <w:t>を入力する</w:t>
+            </w:r>
+            <w:r>
+              <w:br/>
+            </w:r>
+            <w:r>
+              <w:rPr>
+                <w:rFonts w:hint="eastAsia"/>
+              </w:rPr>
+              <w:t>ことにより、売上表を作成する。</w:t>
+            </w:r>
+          </w:p>
+          <w:p>
+            <w:r>
+              <w:rPr>
+                <w:rFonts w:hint="eastAsia"/>
+              </w:rPr>
+              <w:t>２</w:t>
+            </w:r>
+            <w:r>
+              <w:rPr>
+                <w:rFonts w:hint="eastAsia"/>
+              </w:rPr>
+              <w:t>．</w:t>
+            </w:r>
+            <w:r>
+              <w:rPr>
+                <w:rFonts w:hint="eastAsia"/>
+              </w:rPr>
+              <w:t>日</w:t>
+            </w:r>
+            <w:r>
+              <w:rPr>
+                <w:rFonts w:hint="eastAsia"/>
+              </w:rPr>
+              <w:t>別・</w:t>
+            </w:r>
+            <w:r>
+              <w:rPr>
+                <w:rFonts w:hint="eastAsia"/>
+              </w:rPr>
+              <w:t>月</w:t>
+            </w:r>
+            <w:r>
+              <w:rPr>
+                <w:rFonts w:hint="eastAsia"/>
+              </w:rPr>
+              <w:t>別・</w:t>
+            </w:r>
+            <w:r>
+              <w:rPr>
+                <w:rFonts w:hint="eastAsia"/>
+              </w:rPr>
+              <w:t>年</w:t>
+            </w:r>
+            <w:r>
+              <w:rPr>
+                <w:rFonts w:hint="eastAsia"/>
+              </w:rPr>
+              <w:t>別の売上表を作成する</w:t>
+            </w:r>
+          </w:p>
+          <w:p>
+            <w:pPr>
+              <w:ind w:firstLineChars="200" w:firstLine="420"/>
+            </w:pPr>
+            <w:r>
+              <w:rPr>
+                <w:rFonts w:hint="eastAsia"/>
+              </w:rPr>
+              <w:t>その際、売上金額の差分を表示する。</w:t>
+            </w:r>
+          </w:p>
+          <w:p>
+            <w:pPr>
+              <w:ind w:firstLineChars="200" w:firstLine="420"/>
+            </w:pPr>
+          </w:p>
+        </w:tc>
+        <w:tc>
+          <w:tcPr>
+            <w:tcW w:w="5060" w:type="dxa"/>
+            <w:gridSpan w:val="2"/>
+            <w:tcBorders>
+              <w:top w:val="dashed" w:sz="4" w:space="0" w:color="auto"/>
+              <w:bottom w:val="dashed" w:sz="4" w:space="0" w:color="auto"/>
+            </w:tcBorders>
+          </w:tcPr>
+          <w:p>
+            <w:pPr>
+              <w:spacing w:line="360" w:lineRule="auto"/>
+              <w:ind w:left="210" w:hangingChars="100" w:hanging="210"/>
+              <w:jc w:val="left"/>
+            </w:pPr>
+            <w:r>
+              <w:rPr>
+                <w:rFonts w:hint="eastAsia"/>
+              </w:rPr>
+              <w:t>・売上は、</w:t>
+            </w:r>
+            <w:r>
+              <w:rPr>
+                <w:rFonts w:hint="eastAsia"/>
+              </w:rPr>
+              <w:t>出庫時</w:t>
+            </w:r>
+            <w:r>
+              <w:rPr>
+                <w:rFonts w:hint="eastAsia"/>
+              </w:rPr>
+              <w:t>の</w:t>
+            </w:r>
+            <w:r>
+              <w:rPr>
+                <w:rFonts w:hint="eastAsia"/>
+              </w:rPr>
+              <w:t>販売単価</w:t>
+            </w:r>
+            <w:r>
+              <w:rPr>
+                <w:rFonts w:hint="eastAsia"/>
+              </w:rPr>
+              <w:t>から</w:t>
+            </w:r>
+            <w:r>
+              <w:rPr>
+                <w:rFonts w:hint="eastAsia"/>
+              </w:rPr>
+              <w:t>入庫時</w:t>
+            </w:r>
+            <w:r>
+              <w:rPr>
+                <w:rFonts w:hint="eastAsia"/>
+              </w:rPr>
+              <w:t>の</w:t>
+            </w:r>
+            <w:r>
+              <w:rPr>
+                <w:rFonts w:hint="eastAsia"/>
+              </w:rPr>
+              <w:t>購入単価</w:t>
+            </w:r>
+            <w:bookmarkStart w:id="0" w:name="_GoBack"/>
+            <w:bookmarkEnd w:id="0"/>
+            <w:r>
+              <w:rPr>
+                <w:rFonts w:hint="eastAsia"/>
+              </w:rPr>
+              <w:t>を差し引いた金額である。</w:t>
+            </w:r>
+          </w:p>
+          <w:p>
+            <w:pPr>
+              <w:spacing w:line="360" w:lineRule="auto"/>
+              <w:jc w:val="left"/>
+            </w:pPr>
+            <w:r>
+              <w:rPr>
+                <w:rFonts w:hint="eastAsia"/>
+              </w:rPr>
+              <w:t>・売上明細として、</w:t>
+            </w:r>
+            <w:r>
+              <w:rPr>
+                <w:rFonts w:hint="eastAsia"/>
+              </w:rPr>
+              <w:t>在庫</w:t>
+            </w:r>
+            <w:r>
+              <w:rPr>
+                <w:rFonts w:hint="eastAsia"/>
+              </w:rPr>
+              <w:t>状況と</w:t>
+            </w:r>
+            <w:r>
+              <w:rPr>
+                <w:rFonts w:hint="eastAsia"/>
+              </w:rPr>
+              <w:t>発注</w:t>
+            </w:r>
+            <w:r>
+              <w:rPr>
+                <w:rFonts w:hint="eastAsia"/>
+              </w:rPr>
+              <w:t>状況を</w:t>
+            </w:r>
+            <w:r>
+              <w:rPr>
+                <w:rFonts w:hint="eastAsia"/>
+              </w:rPr>
+              <w:t xml:space="preserve">　　　　　</w:t>
+            </w:r>
+          </w:p>
+          <w:p>
+            <w:pPr>
+              <w:spacing w:line="360" w:lineRule="auto"/>
+              <w:ind w:firstLineChars="100" w:firstLine="210"/>
+              <w:jc w:val="left"/>
+            </w:pPr>
+            <w:r>
+              <w:rPr>
+                <w:rFonts w:hint="eastAsia"/>
+              </w:rPr>
+              <w:t>わかるように表示</w:t>
+            </w:r>
+            <w:r>
+              <w:rPr>
+                <w:rFonts w:hint="eastAsia"/>
+              </w:rPr>
+              <w:t>する</w:t>
+            </w:r>
+            <w:r>
+              <w:rPr>
+                <w:rFonts w:hint="eastAsia"/>
+              </w:rPr>
+              <w:t>。</w:t>
+            </w:r>
+          </w:p>
+          <w:p>
+            <w:pPr>
+              <w:spacing w:line="360" w:lineRule="auto"/>
+              <w:ind w:firstLineChars="100" w:firstLine="210"/>
+              <w:jc w:val="left"/>
+            </w:pPr>
+            <w:r>
+              <w:rPr>
+                <w:rFonts w:hint="eastAsia"/>
+              </w:rPr>
+              <w:t>売上一覧を表示する。</w:t>
+            </w:r>
+          </w:p>
+        </w:tc>
+      </w:tr>
+      <w:tr>
+        <w:trPr>
+          <w:trHeight w:val="2579"/>
         </w:trPr>
         <w:tc>
           <w:tcPr>
@@ -2209,108 +2642,40 @@
               <w:rPr>
                 <w:rFonts w:hint="eastAsia"/>
               </w:rPr>
-              <w:t>売上管理</w:t>
-            </w:r>
-          </w:p>
-          <w:p>
-            <w:pPr>
-              <w:spacing w:line="360" w:lineRule="auto"/>
-              <w:ind w:left="420" w:hangingChars="200" w:hanging="420"/>
+              <w:t>権限管理</w:t>
+            </w:r>
+          </w:p>
+          <w:p>
+            <w:pPr>
+              <w:pStyle w:val="a5"/>
+              <w:numPr>
+                <w:ilvl w:val="0"/>
+                <w:numId w:val="8"/>
+              </w:numPr>
+              <w:ind w:leftChars="0"/>
               <w:jc w:val="left"/>
-            </w:pPr>
-            <w:r>
-              <w:rPr>
-                <w:rFonts w:hint="eastAsia"/>
-              </w:rPr>
-              <w:t>１．売上状況を確認したい</w:t>
-            </w:r>
-            <w:r>
-              <w:rPr>
-                <w:rFonts w:hint="eastAsia"/>
-              </w:rPr>
-              <w:t>期間</w:t>
-            </w:r>
-            <w:r>
-              <w:rPr>
-                <w:rFonts w:hint="eastAsia"/>
-              </w:rPr>
-              <w:t>を入力する</w:t>
-            </w:r>
-            <w:r>
-              <w:br/>
-            </w:r>
-            <w:r>
-              <w:rPr>
-                <w:rFonts w:hint="eastAsia"/>
-              </w:rPr>
-              <w:t>ことにより、売上表を作成する。</w:t>
-            </w:r>
-          </w:p>
-          <w:p>
-            <w:r>
-              <w:rPr>
-                <w:rFonts w:hint="eastAsia"/>
-              </w:rPr>
-              <w:t>２</w:t>
-            </w:r>
-            <w:r>
-              <w:rPr>
-                <w:rFonts w:hint="eastAsia"/>
-              </w:rPr>
-              <w:t>．</w:t>
-            </w:r>
-            <w:r>
-              <w:rPr>
-                <w:rFonts w:hint="eastAsia"/>
-              </w:rPr>
-              <w:t>日</w:t>
-            </w:r>
-            <w:r>
-              <w:rPr>
-                <w:rFonts w:hint="eastAsia"/>
-              </w:rPr>
-              <w:t>別・</w:t>
-            </w:r>
-            <w:r>
-              <w:rPr>
-                <w:rFonts w:hint="eastAsia"/>
-              </w:rPr>
-              <w:t>月</w:t>
-            </w:r>
-            <w:r>
-              <w:rPr>
-                <w:rFonts w:hint="eastAsia"/>
-              </w:rPr>
-              <w:t>別・</w:t>
-            </w:r>
-            <w:r>
-              <w:rPr>
-                <w:rFonts w:hint="eastAsia"/>
-              </w:rPr>
-              <w:t>年</w:t>
-            </w:r>
-            <w:r>
-              <w:rPr>
-                <w:rFonts w:hint="eastAsia"/>
-              </w:rPr>
-              <w:t>別の売上表を作成する</w:t>
-            </w:r>
-          </w:p>
-          <w:p>
-            <w:pPr>
-              <w:ind w:firstLineChars="200" w:firstLine="420"/>
-            </w:pPr>
-            <w:r>
-              <w:rPr>
-                <w:rFonts w:hint="eastAsia"/>
-              </w:rPr>
-              <w:t>その際、売上金額の差分を表示する。</w:t>
-            </w:r>
-          </w:p>
-          <w:p>
-            <w:pPr>
-              <w:ind w:firstLineChars="200" w:firstLine="420"/>
-            </w:pPr>
+              <w:rPr>
+                <w:rFonts w:hint="eastAsia"/>
+              </w:rPr>
+            </w:pPr>
+            <w:r>
+              <w:rPr>
+                <w:rFonts w:hint="eastAsia"/>
+              </w:rPr>
+              <w:t>システムの画面操作前に、社員</w:t>
+            </w:r>
+            <w:r>
+              <w:rPr>
+                <w:rFonts w:hint="eastAsia"/>
+              </w:rPr>
+              <w:t>ID</w:t>
+            </w:r>
+            <w:r>
+              <w:rPr>
+                <w:rFonts w:hint="eastAsia"/>
+              </w:rPr>
+              <w:t>を入力する処理をする。</w:t>
+            </w:r>
           </w:p>
         </w:tc>
         <w:tc>
@@ -2323,119 +2688,89 @@
           </w:tcPr>
           <w:p>
             <w:pPr>
-              <w:spacing w:line="360" w:lineRule="auto"/>
-              <w:ind w:left="210" w:hangingChars="100" w:hanging="210"/>
+              <w:pStyle w:val="a5"/>
+              <w:numPr>
+                <w:ilvl w:val="0"/>
+                <w:numId w:val="9"/>
+              </w:numPr>
+              <w:spacing w:line="360" w:lineRule="auto"/>
+              <w:ind w:leftChars="0"/>
               <w:jc w:val="left"/>
             </w:pPr>
             <w:r>
               <w:rPr>
                 <w:rFonts w:hint="eastAsia"/>
               </w:rPr>
-              <w:t>・売上は、</w:t>
-            </w:r>
-            <w:r>
-              <w:rPr>
-                <w:rFonts w:hint="eastAsia"/>
-              </w:rPr>
-              <w:t>出庫時</w:t>
-            </w:r>
-            <w:r>
-              <w:rPr>
-                <w:rFonts w:hint="eastAsia"/>
-              </w:rPr>
-              <w:t>の販売価格から</w:t>
-            </w:r>
-            <w:r>
-              <w:rPr>
-                <w:rFonts w:hint="eastAsia"/>
-              </w:rPr>
-              <w:t>入庫時</w:t>
-            </w:r>
-            <w:r>
-              <w:rPr>
-                <w:rFonts w:hint="eastAsia"/>
-              </w:rPr>
-              <w:t>の仕入価格を差し引いた金額である。</w:t>
-            </w:r>
-          </w:p>
-          <w:p>
-            <w:pPr>
-              <w:spacing w:line="360" w:lineRule="auto"/>
+              <w:t>社員</w:t>
+            </w:r>
+            <w:r>
+              <w:rPr>
+                <w:rFonts w:hint="eastAsia"/>
+              </w:rPr>
+              <w:t>ID</w:t>
+            </w:r>
+            <w:r>
+              <w:rPr>
+                <w:rFonts w:hint="eastAsia"/>
+              </w:rPr>
+              <w:t>は</w:t>
+            </w:r>
+            <w:r>
+              <w:rPr>
+                <w:rFonts w:hint="eastAsia"/>
+              </w:rPr>
+              <w:t>手入力、スキャナの二つの入力方法が</w:t>
+            </w:r>
+            <w:r>
+              <w:rPr>
+                <w:rFonts w:hint="eastAsia"/>
+              </w:rPr>
+              <w:t>存在する</w:t>
+            </w:r>
+            <w:r>
+              <w:rPr>
+                <w:rFonts w:hint="eastAsia"/>
+              </w:rPr>
+              <w:t>。</w:t>
+            </w:r>
+          </w:p>
+          <w:p>
+            <w:pPr>
+              <w:pStyle w:val="a5"/>
+              <w:numPr>
+                <w:ilvl w:val="0"/>
+                <w:numId w:val="9"/>
+              </w:numPr>
+              <w:spacing w:line="360" w:lineRule="auto"/>
+              <w:ind w:leftChars="0"/>
               <w:jc w:val="left"/>
             </w:pPr>
             <w:r>
               <w:rPr>
                 <w:rFonts w:hint="eastAsia"/>
               </w:rPr>
-              <w:t>・売上明細として、</w:t>
-            </w:r>
-            <w:r>
-              <w:rPr>
-                <w:rFonts w:hint="eastAsia"/>
-              </w:rPr>
-              <w:t>在庫</w:t>
-            </w:r>
-            <w:r>
-              <w:rPr>
-                <w:rFonts w:hint="eastAsia"/>
-              </w:rPr>
-              <w:t>状況と</w:t>
-            </w:r>
-            <w:r>
-              <w:rPr>
-                <w:rFonts w:hint="eastAsia"/>
-              </w:rPr>
-              <w:t>発注</w:t>
-            </w:r>
-            <w:r>
-              <w:rPr>
-                <w:rFonts w:hint="eastAsia"/>
-              </w:rPr>
-              <w:t>状況を</w:t>
-            </w:r>
-            <w:r>
-              <w:rPr>
-                <w:rFonts w:hint="eastAsia"/>
-              </w:rPr>
-              <w:t xml:space="preserve">　　　　　</w:t>
-            </w:r>
-          </w:p>
-          <w:p>
-            <w:pPr>
-              <w:spacing w:line="360" w:lineRule="auto"/>
-              <w:ind w:firstLineChars="100" w:firstLine="210"/>
+              <w:t>部署ごと、管理職ごとに権限が存在する。</w:t>
+            </w:r>
+          </w:p>
+          <w:p>
+            <w:pPr>
+              <w:pStyle w:val="a5"/>
+              <w:numPr>
+                <w:ilvl w:val="0"/>
+                <w:numId w:val="9"/>
+              </w:numPr>
+              <w:spacing w:line="360" w:lineRule="auto"/>
+              <w:ind w:leftChars="0"/>
               <w:jc w:val="left"/>
-            </w:pPr>
-            <w:r>
-              <w:rPr>
-                <w:rFonts w:hint="eastAsia"/>
-              </w:rPr>
-              <w:t>わかるように表示</w:t>
-            </w:r>
-            <w:r>
-              <w:rPr>
-                <w:rFonts w:hint="eastAsia"/>
-              </w:rPr>
-              <w:t>する</w:t>
-            </w:r>
-            <w:r>
-              <w:rPr>
-                <w:rFonts w:hint="eastAsia"/>
-              </w:rPr>
-              <w:t>。</w:t>
-            </w:r>
-          </w:p>
-          <w:p>
-            <w:pPr>
-              <w:spacing w:line="360" w:lineRule="auto"/>
-              <w:ind w:firstLineChars="100" w:firstLine="210"/>
-              <w:jc w:val="left"/>
-            </w:pPr>
-            <w:r>
-              <w:rPr>
-                <w:rFonts w:hint="eastAsia"/>
-              </w:rPr>
-              <w:t>売上一覧を表示する。</w:t>
+              <w:rPr>
+                <w:rFonts w:hint="eastAsia"/>
+              </w:rPr>
+            </w:pPr>
+            <w:r>
+              <w:rPr>
+                <w:rFonts w:hint="eastAsia"/>
+              </w:rPr>
+              <w:t>どちらかの権限レベルが満たされていた場合、該当の管理画面に遷移できる。</w:t>
             </w:r>
           </w:p>
         </w:tc>
@@ -2458,7 +2793,7 @@
 </file>
 
 <file path=word/endnotes.xml><?xml version="1.0" encoding="utf-8"?>
-<w:endnotes xmlns:wpc="http://schemas.microsoft.com/office/word/2010/wordprocessingCanvas" xmlns:cx="http://schemas.microsoft.com/office/drawing/2014/chartex" xmlns:cx1="http://schemas.microsoft.com/office/drawing/2015/9/8/chartex" xmlns:cx2="http://schemas.microsoft.com/office/drawing/2015/10/21/chartex" xmlns:cx3="http://schemas.microsoft.com/office/drawing/2016/5/9/chartex" xmlns:cx4="http://schemas.microsoft.com/office/drawing/2016/5/10/chartex" xmlns:cx5="http://schemas.microsoft.com/office/drawing/2016/5/11/chartex" xmlns:cx6="http://schemas.microsoft.com/office/drawing/2016/5/12/chartex" xmlns:cx7="http://schemas.microsoft.com/office/drawing/2016/5/13/chartex" xmlns:cx8="http://schemas.microsoft.com/office/drawing/2016/5/14/chartex" xmlns:mc="http://schemas.openxmlformats.org/markup-compatibility/2006" xmlns:aink="http://schemas.microsoft.com/office/drawing/2016/ink" xmlns:am3d="http://schemas.microsoft.com/office/drawing/2017/model3d" xmlns:o="urn:schemas-microsoft-com:office:office" xmlns:r="http://schemas.openxmlformats.org/officeDocument/2006/relationships" xmlns:m="http://schemas.openxmlformats.org/officeDocument/2006/math" xmlns:v="urn:schemas-microsoft-com:vml" xmlns:wp14="http://schemas.microsoft.com/office/word/2010/wordprocessingDrawing" xmlns:wp="http://schemas.openxmlformats.org/drawingml/2006/wordprocessingDrawing" xmlns:w10="urn:schemas-microsoft-com:office:word" xmlns:w="http://schemas.openxmlformats.org/wordprocessingml/2006/main" xmlns:w14="http://schemas.microsoft.com/office/word/2010/wordml" xmlns:w15="http://schemas.microsoft.com/office/word/2012/wordml" xmlns:w16cid="http://schemas.microsoft.com/office/word/2016/wordml/cid" xmlns:w16se="http://schemas.microsoft.com/office/word/2015/wordml/symex" xmlns:wpg="http://schemas.microsoft.com/office/word/2010/wordprocessingGroup" xmlns:wpi="http://schemas.microsoft.com/office/word/2010/wordprocessingInk" xmlns:wne="http://schemas.microsoft.com/office/word/2006/wordml" xmlns:wps="http://schemas.microsoft.com/office/word/2010/wordprocessingShape" mc:Ignorable="w14 w15 w16se w16cid wp14">
+<w:endnotes xmlns:wpc="http://schemas.microsoft.com/office/word/2010/wordprocessingCanvas" xmlns:cx="http://schemas.microsoft.com/office/drawing/2014/chartex" xmlns:cx1="http://schemas.microsoft.com/office/drawing/2015/9/8/chartex" xmlns:mc="http://schemas.openxmlformats.org/markup-compatibility/2006" xmlns:o="urn:schemas-microsoft-com:office:office" xmlns:r="http://schemas.openxmlformats.org/officeDocument/2006/relationships" xmlns:m="http://schemas.openxmlformats.org/officeDocument/2006/math" xmlns:v="urn:schemas-microsoft-com:vml" xmlns:wp14="http://schemas.microsoft.com/office/word/2010/wordprocessingDrawing" xmlns:wp="http://schemas.openxmlformats.org/drawingml/2006/wordprocessingDrawing" xmlns:w10="urn:schemas-microsoft-com:office:word" xmlns:w="http://schemas.openxmlformats.org/wordprocessingml/2006/main" xmlns:w14="http://schemas.microsoft.com/office/word/2010/wordml" xmlns:w15="http://schemas.microsoft.com/office/word/2012/wordml" xmlns:w16se="http://schemas.microsoft.com/office/word/2015/wordml/symex" xmlns:wpg="http://schemas.microsoft.com/office/word/2010/wordprocessingGroup" xmlns:wpi="http://schemas.microsoft.com/office/word/2010/wordprocessingInk" xmlns:wne="http://schemas.microsoft.com/office/word/2006/wordml" xmlns:wps="http://schemas.microsoft.com/office/word/2010/wordprocessingShape" mc:Ignorable="w14 w15 w16se wp14">
   <w:endnote w:type="separator" w:id="-1">
     <w:p>
       <w:r>
@@ -2477,7 +2812,7 @@
 </file>
 
 <file path=word/footnotes.xml><?xml version="1.0" encoding="utf-8"?>
-<w:footnotes xmlns:wpc="http://schemas.microsoft.com/office/word/2010/wordprocessingCanvas" xmlns:cx="http://schemas.microsoft.com/office/drawing/2014/chartex" xmlns:cx1="http://schemas.microsoft.com/office/drawing/2015/9/8/chartex" xmlns:cx2="http://schemas.microsoft.com/office/drawing/2015/10/21/chartex" xmlns:cx3="http://schemas.microsoft.com/office/drawing/2016/5/9/chartex" xmlns:cx4="http://schemas.microsoft.com/office/drawing/2016/5/10/chartex" xmlns:cx5="http://schemas.microsoft.com/office/drawing/2016/5/11/chartex" xmlns:cx6="http://schemas.microsoft.com/office/drawing/2016/5/12/chartex" xmlns:cx7="http://schemas.microsoft.com/office/drawing/2016/5/13/chartex" xmlns:cx8="http://schemas.microsoft.com/office/drawing/2016/5/14/chartex" xmlns:mc="http://schemas.openxmlformats.org/markup-compatibility/2006" xmlns:aink="http://schemas.microsoft.com/office/drawing/2016/ink" xmlns:am3d="http://schemas.microsoft.com/office/drawing/2017/model3d" xmlns:o="urn:schemas-microsoft-com:office:office" xmlns:r="http://schemas.openxmlformats.org/officeDocument/2006/relationships" xmlns:m="http://schemas.openxmlformats.org/officeDocument/2006/math" xmlns:v="urn:schemas-microsoft-com:vml" xmlns:wp14="http://schemas.microsoft.com/office/word/2010/wordprocessingDrawing" xmlns:wp="http://schemas.openxmlformats.org/drawingml/2006/wordprocessingDrawing" xmlns:w10="urn:schemas-microsoft-com:office:word" xmlns:w="http://schemas.openxmlformats.org/wordprocessingml/2006/main" xmlns:w14="http://schemas.microsoft.com/office/word/2010/wordml" xmlns:w15="http://schemas.microsoft.com/office/word/2012/wordml" xmlns:w16cid="http://schemas.microsoft.com/office/word/2016/wordml/cid" xmlns:w16se="http://schemas.microsoft.com/office/word/2015/wordml/symex" xmlns:wpg="http://schemas.microsoft.com/office/word/2010/wordprocessingGroup" xmlns:wpi="http://schemas.microsoft.com/office/word/2010/wordprocessingInk" xmlns:wne="http://schemas.microsoft.com/office/word/2006/wordml" xmlns:wps="http://schemas.microsoft.com/office/word/2010/wordprocessingShape" mc:Ignorable="w14 w15 w16se w16cid wp14">
+<w:footnotes xmlns:wpc="http://schemas.microsoft.com/office/word/2010/wordprocessingCanvas" xmlns:cx="http://schemas.microsoft.com/office/drawing/2014/chartex" xmlns:cx1="http://schemas.microsoft.com/office/drawing/2015/9/8/chartex" xmlns:mc="http://schemas.openxmlformats.org/markup-compatibility/2006" xmlns:o="urn:schemas-microsoft-com:office:office" xmlns:r="http://schemas.openxmlformats.org/officeDocument/2006/relationships" xmlns:m="http://schemas.openxmlformats.org/officeDocument/2006/math" xmlns:v="urn:schemas-microsoft-com:vml" xmlns:wp14="http://schemas.microsoft.com/office/word/2010/wordprocessingDrawing" xmlns:wp="http://schemas.openxmlformats.org/drawingml/2006/wordprocessingDrawing" xmlns:w10="urn:schemas-microsoft-com:office:word" xmlns:w="http://schemas.openxmlformats.org/wordprocessingml/2006/main" xmlns:w14="http://schemas.microsoft.com/office/word/2010/wordml" xmlns:w15="http://schemas.microsoft.com/office/word/2012/wordml" xmlns:w16se="http://schemas.microsoft.com/office/word/2015/wordml/symex" xmlns:wpg="http://schemas.microsoft.com/office/word/2010/wordprocessingGroup" xmlns:wpi="http://schemas.microsoft.com/office/word/2010/wordprocessingInk" xmlns:wne="http://schemas.microsoft.com/office/word/2006/wordml" xmlns:wps="http://schemas.microsoft.com/office/word/2010/wordprocessingShape" mc:Ignorable="w14 w15 w16se wp14">
   <w:footnote w:type="separator" w:id="-1">
     <w:p>
       <w:r>
@@ -2496,7 +2831,7 @@
 </file>
 
 <file path=word/numbering.xml><?xml version="1.0" encoding="utf-8"?>
-<w:numbering xmlns:wpc="http://schemas.microsoft.com/office/word/2010/wordprocessingCanvas" xmlns:cx="http://schemas.microsoft.com/office/drawing/2014/chartex" xmlns:cx1="http://schemas.microsoft.com/office/drawing/2015/9/8/chartex" xmlns:cx2="http://schemas.microsoft.com/office/drawing/2015/10/21/chartex" xmlns:cx3="http://schemas.microsoft.com/office/drawing/2016/5/9/chartex" xmlns:cx4="http://schemas.microsoft.com/office/drawing/2016/5/10/chartex" xmlns:cx5="http://schemas.microsoft.com/office/drawing/2016/5/11/chartex" xmlns:cx6="http://schemas.microsoft.com/office/drawing/2016/5/12/chartex" xmlns:cx7="http://schemas.microsoft.com/office/drawing/2016/5/13/chartex" xmlns:cx8="http://schemas.microsoft.com/office/drawing/2016/5/14/chartex" xmlns:mc="http://schemas.openxmlformats.org/markup-compatibility/2006" xmlns:aink="http://schemas.microsoft.com/office/drawing/2016/ink" xmlns:am3d="http://schemas.microsoft.com/office/drawing/2017/model3d" xmlns:o="urn:schemas-microsoft-com:office:office" xmlns:r="http://schemas.openxmlformats.org/officeDocument/2006/relationships" xmlns:m="http://schemas.openxmlformats.org/officeDocument/2006/math" xmlns:v="urn:schemas-microsoft-com:vml" xmlns:wp14="http://schemas.microsoft.com/office/word/2010/wordprocessingDrawing" xmlns:wp="http://schemas.openxmlformats.org/drawingml/2006/wordprocessingDrawing" xmlns:w10="urn:schemas-microsoft-com:office:word" xmlns:w="http://schemas.openxmlformats.org/wordprocessingml/2006/main" xmlns:w14="http://schemas.microsoft.com/office/word/2010/wordml" xmlns:w15="http://schemas.microsoft.com/office/word/2012/wordml" xmlns:w16cid="http://schemas.microsoft.com/office/word/2016/wordml/cid" xmlns:w16se="http://schemas.microsoft.com/office/word/2015/wordml/symex" xmlns:wpg="http://schemas.microsoft.com/office/word/2010/wordprocessingGroup" xmlns:wpi="http://schemas.microsoft.com/office/word/2010/wordprocessingInk" xmlns:wne="http://schemas.microsoft.com/office/word/2006/wordml" xmlns:wps="http://schemas.microsoft.com/office/word/2010/wordprocessingShape" mc:Ignorable="w14 w15 w16se w16cid wp14">
+<w:numbering xmlns:wpc="http://schemas.microsoft.com/office/word/2010/wordprocessingCanvas" xmlns:cx="http://schemas.microsoft.com/office/drawing/2014/chartex" xmlns:cx1="http://schemas.microsoft.com/office/drawing/2015/9/8/chartex" xmlns:mc="http://schemas.openxmlformats.org/markup-compatibility/2006" xmlns:o="urn:schemas-microsoft-com:office:office" xmlns:r="http://schemas.openxmlformats.org/officeDocument/2006/relationships" xmlns:m="http://schemas.openxmlformats.org/officeDocument/2006/math" xmlns:v="urn:schemas-microsoft-com:vml" xmlns:wp14="http://schemas.microsoft.com/office/word/2010/wordprocessingDrawing" xmlns:wp="http://schemas.openxmlformats.org/drawingml/2006/wordprocessingDrawing" xmlns:w10="urn:schemas-microsoft-com:office:word" xmlns:w="http://schemas.openxmlformats.org/wordprocessingml/2006/main" xmlns:w14="http://schemas.microsoft.com/office/word/2010/wordml" xmlns:w15="http://schemas.microsoft.com/office/word/2012/wordml" xmlns:w16se="http://schemas.microsoft.com/office/word/2015/wordml/symex" xmlns:wpg="http://schemas.microsoft.com/office/word/2010/wordprocessingGroup" xmlns:wpi="http://schemas.microsoft.com/office/word/2010/wordprocessingInk" xmlns:wne="http://schemas.microsoft.com/office/word/2006/wordml" xmlns:wps="http://schemas.microsoft.com/office/word/2010/wordprocessingShape" mc:Ignorable="w14 w15 w16se wp14">
   <w:abstractNum w:abstractNumId="0" w15:restartNumberingAfterBreak="0">
     <w:nsid w:val="0C024B00"/>
     <w:multiLevelType w:val="hybridMultilevel"/>
@@ -2817,7 +3152,7 @@
   <w:abstractNum w:abstractNumId="3" w15:restartNumberingAfterBreak="0">
     <w:nsid w:val="1F692607"/>
     <w:multiLevelType w:val="hybridMultilevel"/>
-    <w:tmpl w:val="AF98ECAA"/>
+    <w:tmpl w:val="DF348B7A"/>
     <w:lvl w:ilvl="0" w:tplc="75547A6A">
       <w:start w:val="1"/>
       <w:numFmt w:val="bullet"/>
@@ -2928,6 +3263,205 @@
     </w:lvl>
   </w:abstractNum>
   <w:abstractNum w:abstractNumId="4" w15:restartNumberingAfterBreak="0">
+    <w:nsid w:val="35122F7F"/>
+    <w:multiLevelType w:val="hybridMultilevel"/>
+    <w:tmpl w:val="3C34FA6C"/>
+    <w:lvl w:ilvl="0" w:tplc="75547A6A">
+      <w:start w:val="1"/>
+      <w:numFmt w:val="bullet"/>
+      <w:lvlText w:val="・"/>
+      <w:lvlJc w:val="left"/>
+      <w:pPr>
+        <w:ind w:left="420" w:hanging="420"/>
+      </w:pPr>
+      <w:rPr>
+        <w:rFonts w:ascii="ＭＳ 明朝" w:eastAsia="ＭＳ 明朝" w:hAnsi="ＭＳ 明朝" w:cs="Times New Roman" w:hint="eastAsia"/>
+      </w:rPr>
+    </w:lvl>
+    <w:lvl w:ilvl="1" w:tplc="0409000B" w:tentative="1">
+      <w:start w:val="1"/>
+      <w:numFmt w:val="bullet"/>
+      <w:lvlText w:val=""/>
+      <w:lvlJc w:val="left"/>
+      <w:pPr>
+        <w:ind w:left="840" w:hanging="420"/>
+      </w:pPr>
+      <w:rPr>
+        <w:rFonts w:ascii="Wingdings" w:hAnsi="Wingdings" w:hint="default"/>
+      </w:rPr>
+    </w:lvl>
+    <w:lvl w:ilvl="2" w:tplc="0409000D" w:tentative="1">
+      <w:start w:val="1"/>
+      <w:numFmt w:val="bullet"/>
+      <w:lvlText w:val=""/>
+      <w:lvlJc w:val="left"/>
+      <w:pPr>
+        <w:ind w:left="1260" w:hanging="420"/>
+      </w:pPr>
+      <w:rPr>
+        <w:rFonts w:ascii="Wingdings" w:hAnsi="Wingdings" w:hint="default"/>
+      </w:rPr>
+    </w:lvl>
+    <w:lvl w:ilvl="3" w:tplc="04090001" w:tentative="1">
+      <w:start w:val="1"/>
+      <w:numFmt w:val="bullet"/>
+      <w:lvlText w:val=""/>
+      <w:lvlJc w:val="left"/>
+      <w:pPr>
+        <w:ind w:left="1680" w:hanging="420"/>
+      </w:pPr>
+      <w:rPr>
+        <w:rFonts w:ascii="Wingdings" w:hAnsi="Wingdings" w:hint="default"/>
+      </w:rPr>
+    </w:lvl>
+    <w:lvl w:ilvl="4" w:tplc="0409000B" w:tentative="1">
+      <w:start w:val="1"/>
+      <w:numFmt w:val="bullet"/>
+      <w:lvlText w:val=""/>
+      <w:lvlJc w:val="left"/>
+      <w:pPr>
+        <w:ind w:left="2100" w:hanging="420"/>
+      </w:pPr>
+      <w:rPr>
+        <w:rFonts w:ascii="Wingdings" w:hAnsi="Wingdings" w:hint="default"/>
+      </w:rPr>
+    </w:lvl>
+    <w:lvl w:ilvl="5" w:tplc="0409000D" w:tentative="1">
+      <w:start w:val="1"/>
+      <w:numFmt w:val="bullet"/>
+      <w:lvlText w:val=""/>
+      <w:lvlJc w:val="left"/>
+      <w:pPr>
+        <w:ind w:left="2520" w:hanging="420"/>
+      </w:pPr>
+      <w:rPr>
+        <w:rFonts w:ascii="Wingdings" w:hAnsi="Wingdings" w:hint="default"/>
+      </w:rPr>
+    </w:lvl>
+    <w:lvl w:ilvl="6" w:tplc="04090001" w:tentative="1">
+      <w:start w:val="1"/>
+      <w:numFmt w:val="bullet"/>
+      <w:lvlText w:val=""/>
+      <w:lvlJc w:val="left"/>
+      <w:pPr>
+        <w:ind w:left="2940" w:hanging="420"/>
+      </w:pPr>
+      <w:rPr>
+        <w:rFonts w:ascii="Wingdings" w:hAnsi="Wingdings" w:hint="default"/>
+      </w:rPr>
+    </w:lvl>
+    <w:lvl w:ilvl="7" w:tplc="0409000B" w:tentative="1">
+      <w:start w:val="1"/>
+      <w:numFmt w:val="bullet"/>
+      <w:lvlText w:val=""/>
+      <w:lvlJc w:val="left"/>
+      <w:pPr>
+        <w:ind w:left="3360" w:hanging="420"/>
+      </w:pPr>
+      <w:rPr>
+        <w:rFonts w:ascii="Wingdings" w:hAnsi="Wingdings" w:hint="default"/>
+      </w:rPr>
+    </w:lvl>
+    <w:lvl w:ilvl="8" w:tplc="0409000D" w:tentative="1">
+      <w:start w:val="1"/>
+      <w:numFmt w:val="bullet"/>
+      <w:lvlText w:val=""/>
+      <w:lvlJc w:val="left"/>
+      <w:pPr>
+        <w:ind w:left="3780" w:hanging="420"/>
+      </w:pPr>
+      <w:rPr>
+        <w:rFonts w:ascii="Wingdings" w:hAnsi="Wingdings" w:hint="default"/>
+      </w:rPr>
+    </w:lvl>
+  </w:abstractNum>
+  <w:abstractNum w:abstractNumId="5" w15:restartNumberingAfterBreak="0">
+    <w:nsid w:val="3D6224B1"/>
+    <w:multiLevelType w:val="hybridMultilevel"/>
+    <w:tmpl w:val="BB66ECE8"/>
+    <w:lvl w:ilvl="0" w:tplc="0409000F">
+      <w:start w:val="1"/>
+      <w:numFmt w:val="decimal"/>
+      <w:lvlText w:val="%1."/>
+      <w:lvlJc w:val="left"/>
+      <w:pPr>
+        <w:ind w:left="420" w:hanging="420"/>
+      </w:pPr>
+    </w:lvl>
+    <w:lvl w:ilvl="1" w:tplc="04090017" w:tentative="1">
+      <w:start w:val="1"/>
+      <w:numFmt w:val="aiueoFullWidth"/>
+      <w:lvlText w:val="(%2)"/>
+      <w:lvlJc w:val="left"/>
+      <w:pPr>
+        <w:ind w:left="840" w:hanging="420"/>
+      </w:pPr>
+    </w:lvl>
+    <w:lvl w:ilvl="2" w:tplc="04090011" w:tentative="1">
+      <w:start w:val="1"/>
+      <w:numFmt w:val="decimalEnclosedCircle"/>
+      <w:lvlText w:val="%3"/>
+      <w:lvlJc w:val="left"/>
+      <w:pPr>
+        <w:ind w:left="1260" w:hanging="420"/>
+      </w:pPr>
+    </w:lvl>
+    <w:lvl w:ilvl="3" w:tplc="0409000F" w:tentative="1">
+      <w:start w:val="1"/>
+      <w:numFmt w:val="decimal"/>
+      <w:lvlText w:val="%4."/>
+      <w:lvlJc w:val="left"/>
+      <w:pPr>
+        <w:ind w:left="1680" w:hanging="420"/>
+      </w:pPr>
+    </w:lvl>
+    <w:lvl w:ilvl="4" w:tplc="04090017" w:tentative="1">
+      <w:start w:val="1"/>
+      <w:numFmt w:val="aiueoFullWidth"/>
+      <w:lvlText w:val="(%5)"/>
+      <w:lvlJc w:val="left"/>
+      <w:pPr>
+        <w:ind w:left="2100" w:hanging="420"/>
+      </w:pPr>
+    </w:lvl>
+    <w:lvl w:ilvl="5" w:tplc="04090011" w:tentative="1">
+      <w:start w:val="1"/>
+      <w:numFmt w:val="decimalEnclosedCircle"/>
+      <w:lvlText w:val="%6"/>
+      <w:lvlJc w:val="left"/>
+      <w:pPr>
+        <w:ind w:left="2520" w:hanging="420"/>
+      </w:pPr>
+    </w:lvl>
+    <w:lvl w:ilvl="6" w:tplc="0409000F" w:tentative="1">
+      <w:start w:val="1"/>
+      <w:numFmt w:val="decimal"/>
+      <w:lvlText w:val="%7."/>
+      <w:lvlJc w:val="left"/>
+      <w:pPr>
+        <w:ind w:left="2940" w:hanging="420"/>
+      </w:pPr>
+    </w:lvl>
+    <w:lvl w:ilvl="7" w:tplc="04090017" w:tentative="1">
+      <w:start w:val="1"/>
+      <w:numFmt w:val="aiueoFullWidth"/>
+      <w:lvlText w:val="(%8)"/>
+      <w:lvlJc w:val="left"/>
+      <w:pPr>
+        <w:ind w:left="3360" w:hanging="420"/>
+      </w:pPr>
+    </w:lvl>
+    <w:lvl w:ilvl="8" w:tplc="04090011" w:tentative="1">
+      <w:start w:val="1"/>
+      <w:numFmt w:val="decimalEnclosedCircle"/>
+      <w:lvlText w:val="%9"/>
+      <w:lvlJc w:val="left"/>
+      <w:pPr>
+        <w:ind w:left="3780" w:hanging="420"/>
+      </w:pPr>
+    </w:lvl>
+  </w:abstractNum>
+  <w:abstractNum w:abstractNumId="6" w15:restartNumberingAfterBreak="0">
     <w:nsid w:val="641A0923"/>
     <w:multiLevelType w:val="hybridMultilevel"/>
     <w:tmpl w:val="1BA84CC0"/>
@@ -2954,6 +3488,184 @@
       <w:rPr>
         <w:rFonts w:hint="default"/>
       </w:rPr>
+    </w:lvl>
+    <w:lvl w:ilvl="2" w:tplc="04090011" w:tentative="1">
+      <w:start w:val="1"/>
+      <w:numFmt w:val="decimalEnclosedCircle"/>
+      <w:lvlText w:val="%3"/>
+      <w:lvlJc w:val="left"/>
+      <w:pPr>
+        <w:ind w:left="1260" w:hanging="420"/>
+      </w:pPr>
+    </w:lvl>
+    <w:lvl w:ilvl="3" w:tplc="0409000F" w:tentative="1">
+      <w:start w:val="1"/>
+      <w:numFmt w:val="decimal"/>
+      <w:lvlText w:val="%4."/>
+      <w:lvlJc w:val="left"/>
+      <w:pPr>
+        <w:ind w:left="1680" w:hanging="420"/>
+      </w:pPr>
+    </w:lvl>
+    <w:lvl w:ilvl="4" w:tplc="04090017" w:tentative="1">
+      <w:start w:val="1"/>
+      <w:numFmt w:val="aiueoFullWidth"/>
+      <w:lvlText w:val="(%5)"/>
+      <w:lvlJc w:val="left"/>
+      <w:pPr>
+        <w:ind w:left="2100" w:hanging="420"/>
+      </w:pPr>
+    </w:lvl>
+    <w:lvl w:ilvl="5" w:tplc="04090011" w:tentative="1">
+      <w:start w:val="1"/>
+      <w:numFmt w:val="decimalEnclosedCircle"/>
+      <w:lvlText w:val="%6"/>
+      <w:lvlJc w:val="left"/>
+      <w:pPr>
+        <w:ind w:left="2520" w:hanging="420"/>
+      </w:pPr>
+    </w:lvl>
+    <w:lvl w:ilvl="6" w:tplc="0409000F" w:tentative="1">
+      <w:start w:val="1"/>
+      <w:numFmt w:val="decimal"/>
+      <w:lvlText w:val="%7."/>
+      <w:lvlJc w:val="left"/>
+      <w:pPr>
+        <w:ind w:left="2940" w:hanging="420"/>
+      </w:pPr>
+    </w:lvl>
+    <w:lvl w:ilvl="7" w:tplc="04090017" w:tentative="1">
+      <w:start w:val="1"/>
+      <w:numFmt w:val="aiueoFullWidth"/>
+      <w:lvlText w:val="(%8)"/>
+      <w:lvlJc w:val="left"/>
+      <w:pPr>
+        <w:ind w:left="3360" w:hanging="420"/>
+      </w:pPr>
+    </w:lvl>
+    <w:lvl w:ilvl="8" w:tplc="04090011" w:tentative="1">
+      <w:start w:val="1"/>
+      <w:numFmt w:val="decimalEnclosedCircle"/>
+      <w:lvlText w:val="%9"/>
+      <w:lvlJc w:val="left"/>
+      <w:pPr>
+        <w:ind w:left="3780" w:hanging="420"/>
+      </w:pPr>
+    </w:lvl>
+  </w:abstractNum>
+  <w:abstractNum w:abstractNumId="7" w15:restartNumberingAfterBreak="0">
+    <w:nsid w:val="6B643984"/>
+    <w:multiLevelType w:val="hybridMultilevel"/>
+    <w:tmpl w:val="3A984E62"/>
+    <w:lvl w:ilvl="0" w:tplc="D48C88DE">
+      <w:start w:val="1"/>
+      <w:numFmt w:val="decimalFullWidth"/>
+      <w:lvlText w:val="%1."/>
+      <w:lvlJc w:val="left"/>
+      <w:pPr>
+        <w:ind w:left="360" w:hanging="360"/>
+      </w:pPr>
+      <w:rPr>
+        <w:rFonts w:hint="default"/>
+      </w:rPr>
+    </w:lvl>
+    <w:lvl w:ilvl="1" w:tplc="04090017" w:tentative="1">
+      <w:start w:val="1"/>
+      <w:numFmt w:val="aiueoFullWidth"/>
+      <w:lvlText w:val="(%2)"/>
+      <w:lvlJc w:val="left"/>
+      <w:pPr>
+        <w:ind w:left="840" w:hanging="420"/>
+      </w:pPr>
+    </w:lvl>
+    <w:lvl w:ilvl="2" w:tplc="04090011" w:tentative="1">
+      <w:start w:val="1"/>
+      <w:numFmt w:val="decimalEnclosedCircle"/>
+      <w:lvlText w:val="%3"/>
+      <w:lvlJc w:val="left"/>
+      <w:pPr>
+        <w:ind w:left="1260" w:hanging="420"/>
+      </w:pPr>
+    </w:lvl>
+    <w:lvl w:ilvl="3" w:tplc="0409000F" w:tentative="1">
+      <w:start w:val="1"/>
+      <w:numFmt w:val="decimal"/>
+      <w:lvlText w:val="%4."/>
+      <w:lvlJc w:val="left"/>
+      <w:pPr>
+        <w:ind w:left="1680" w:hanging="420"/>
+      </w:pPr>
+    </w:lvl>
+    <w:lvl w:ilvl="4" w:tplc="04090017" w:tentative="1">
+      <w:start w:val="1"/>
+      <w:numFmt w:val="aiueoFullWidth"/>
+      <w:lvlText w:val="(%5)"/>
+      <w:lvlJc w:val="left"/>
+      <w:pPr>
+        <w:ind w:left="2100" w:hanging="420"/>
+      </w:pPr>
+    </w:lvl>
+    <w:lvl w:ilvl="5" w:tplc="04090011" w:tentative="1">
+      <w:start w:val="1"/>
+      <w:numFmt w:val="decimalEnclosedCircle"/>
+      <w:lvlText w:val="%6"/>
+      <w:lvlJc w:val="left"/>
+      <w:pPr>
+        <w:ind w:left="2520" w:hanging="420"/>
+      </w:pPr>
+    </w:lvl>
+    <w:lvl w:ilvl="6" w:tplc="0409000F" w:tentative="1">
+      <w:start w:val="1"/>
+      <w:numFmt w:val="decimal"/>
+      <w:lvlText w:val="%7."/>
+      <w:lvlJc w:val="left"/>
+      <w:pPr>
+        <w:ind w:left="2940" w:hanging="420"/>
+      </w:pPr>
+    </w:lvl>
+    <w:lvl w:ilvl="7" w:tplc="04090017" w:tentative="1">
+      <w:start w:val="1"/>
+      <w:numFmt w:val="aiueoFullWidth"/>
+      <w:lvlText w:val="(%8)"/>
+      <w:lvlJc w:val="left"/>
+      <w:pPr>
+        <w:ind w:left="3360" w:hanging="420"/>
+      </w:pPr>
+    </w:lvl>
+    <w:lvl w:ilvl="8" w:tplc="04090011" w:tentative="1">
+      <w:start w:val="1"/>
+      <w:numFmt w:val="decimalEnclosedCircle"/>
+      <w:lvlText w:val="%9"/>
+      <w:lvlJc w:val="left"/>
+      <w:pPr>
+        <w:ind w:left="3780" w:hanging="420"/>
+      </w:pPr>
+    </w:lvl>
+  </w:abstractNum>
+  <w:abstractNum w:abstractNumId="8" w15:restartNumberingAfterBreak="0">
+    <w:nsid w:val="7816302E"/>
+    <w:multiLevelType w:val="hybridMultilevel"/>
+    <w:tmpl w:val="7362E372"/>
+    <w:lvl w:ilvl="0" w:tplc="FF7E17C0">
+      <w:start w:val="1"/>
+      <w:numFmt w:val="decimalFullWidth"/>
+      <w:lvlText w:val="%1."/>
+      <w:lvlJc w:val="left"/>
+      <w:pPr>
+        <w:ind w:left="480" w:hanging="480"/>
+      </w:pPr>
+      <w:rPr>
+        <w:rFonts w:hint="default"/>
+      </w:rPr>
+    </w:lvl>
+    <w:lvl w:ilvl="1" w:tplc="04090017" w:tentative="1">
+      <w:start w:val="1"/>
+      <w:numFmt w:val="aiueoFullWidth"/>
+      <w:lvlText w:val="(%2)"/>
+      <w:lvlJc w:val="left"/>
+      <w:pPr>
+        <w:ind w:left="840" w:hanging="420"/>
+      </w:pPr>
     </w:lvl>
     <w:lvl w:ilvl="2" w:tplc="04090011" w:tentative="1">
       <w:start w:val="1"/>
@@ -3032,13 +3744,25 @@
     <w:abstractNumId w:val="1"/>
   </w:num>
   <w:num w:numId="5">
+    <w:abstractNumId w:val="6"/>
+  </w:num>
+  <w:num w:numId="6">
+    <w:abstractNumId w:val="5"/>
+  </w:num>
+  <w:num w:numId="7">
+    <w:abstractNumId w:val="7"/>
+  </w:num>
+  <w:num w:numId="8">
+    <w:abstractNumId w:val="8"/>
+  </w:num>
+  <w:num w:numId="9">
     <w:abstractNumId w:val="4"/>
   </w:num>
 </w:numbering>
 </file>
 
 <file path=word/styles.xml><?xml version="1.0" encoding="utf-8"?>
-<w:styles xmlns:mc="http://schemas.openxmlformats.org/markup-compatibility/2006" xmlns:r="http://schemas.openxmlformats.org/officeDocument/2006/relationships" xmlns:w="http://schemas.openxmlformats.org/wordprocessingml/2006/main" xmlns:w14="http://schemas.microsoft.com/office/word/2010/wordml" xmlns:w15="http://schemas.microsoft.com/office/word/2012/wordml" xmlns:w16cid="http://schemas.microsoft.com/office/word/2016/wordml/cid" xmlns:w16se="http://schemas.microsoft.com/office/word/2015/wordml/symex" mc:Ignorable="w14 w15 w16se w16cid">
+<w:styles xmlns:mc="http://schemas.openxmlformats.org/markup-compatibility/2006" xmlns:r="http://schemas.openxmlformats.org/officeDocument/2006/relationships" xmlns:w="http://schemas.openxmlformats.org/wordprocessingml/2006/main" xmlns:w14="http://schemas.microsoft.com/office/word/2010/wordml" xmlns:w15="http://schemas.microsoft.com/office/word/2012/wordml" xmlns:w16se="http://schemas.microsoft.com/office/word/2015/wordml/symex" mc:Ignorable="w14 w15 w16se">
   <w:docDefaults>
     <w:rPrDefault>
       <w:rPr>
@@ -3048,7 +3772,7 @@
     </w:rPrDefault>
     <w:pPrDefault/>
   </w:docDefaults>
-  <w:latentStyles w:defLockedState="0" w:defUIPriority="0" w:defSemiHidden="0" w:defUnhideWhenUsed="0" w:defQFormat="0" w:count="377">
+  <w:latentStyles w:defLockedState="0" w:defUIPriority="0" w:defSemiHidden="0" w:defUnhideWhenUsed="0" w:defQFormat="0" w:count="371">
     <w:lsdException w:name="Normal" w:qFormat="1"/>
     <w:lsdException w:name="heading 1" w:qFormat="1"/>
     <w:lsdException w:name="heading 2" w:semiHidden="1" w:unhideWhenUsed="1" w:qFormat="1"/>
@@ -3190,8 +3914,11 @@
     <w:lsdException w:name="Table 3D effects 3" w:semiHidden="1" w:unhideWhenUsed="1"/>
     <w:lsdException w:name="Table Contemporary" w:semiHidden="1" w:unhideWhenUsed="1"/>
     <w:lsdException w:name="Table Elegant" w:semiHidden="1" w:unhideWhenUsed="1"/>
+    <w:lsdException w:name="Table Professional" w:semiHidden="1" w:unhideWhenUsed="1"/>
     <w:lsdException w:name="Table Subtle 1" w:semiHidden="1" w:unhideWhenUsed="1"/>
     <w:lsdException w:name="Table Subtle 2" w:semiHidden="1" w:unhideWhenUsed="1"/>
+    <w:lsdException w:name="Table Web 1" w:semiHidden="1" w:unhideWhenUsed="1"/>
+    <w:lsdException w:name="Table Web 2" w:semiHidden="1" w:unhideWhenUsed="1"/>
     <w:lsdException w:name="Table Web 3" w:semiHidden="1" w:unhideWhenUsed="1"/>
     <w:lsdException w:name="Balloon Text" w:semiHidden="1" w:unhideWhenUsed="1"/>
     <w:lsdException w:name="Table Theme" w:semiHidden="1" w:unhideWhenUsed="1"/>
@@ -3410,12 +4137,6 @@
     <w:lsdException w:name="List Table 5 Dark Accent 6" w:uiPriority="50"/>
     <w:lsdException w:name="List Table 6 Colorful Accent 6" w:uiPriority="51"/>
     <w:lsdException w:name="List Table 7 Colorful Accent 6" w:uiPriority="52"/>
-    <w:lsdException w:name="Mention" w:semiHidden="1" w:uiPriority="99" w:unhideWhenUsed="1"/>
-    <w:lsdException w:name="Smart Hyperlink" w:semiHidden="1" w:uiPriority="99" w:unhideWhenUsed="1"/>
-    <w:lsdException w:name="Hashtag" w:semiHidden="1" w:uiPriority="99" w:unhideWhenUsed="1"/>
-    <w:lsdException w:name="Unresolved Mention" w:semiHidden="1" w:uiPriority="99" w:unhideWhenUsed="1"/>
-    <w:lsdException w:name="Smart Link" w:semiHidden="1" w:uiPriority="99" w:unhideWhenUsed="1"/>
-    <w:lsdException w:name="Smart Link Error" w:semiHidden="1" w:uiPriority="99" w:unhideWhenUsed="1"/>
   </w:latentStyles>
   <w:style w:type="paragraph" w:default="1" w:styleId="a">
     <w:name w:val="Normal"/>

</xml_diff>

<commit_message>
Modifid .gitignore and more
</commit_message>
<xml_diff>
--- a/doc/現状分析調査表.docx
+++ b/doc/現状分析調査表.docx
@@ -335,6 +335,9 @@
             </w:tcBorders>
           </w:tcPr>
           <w:p>
+            <w:pPr>
+              <w:ind w:left="210" w:hangingChars="100" w:hanging="210"/>
+            </w:pPr>
             <w:r>
               <w:rPr>
                 <w:rFonts w:hint="eastAsia"/>
@@ -355,6 +358,9 @@
             </w:r>
           </w:p>
           <w:p>
+            <w:pPr>
+              <w:ind w:left="210" w:hangingChars="100" w:hanging="210"/>
+            </w:pPr>
             <w:r>
               <w:rPr>
                 <w:rFonts w:hint="eastAsia"/>
@@ -407,29 +413,55 @@
             </w:r>
           </w:p>
           <w:p>
-            <w:r>
-              <w:rPr>
-                <w:rFonts w:hint="eastAsia"/>
-              </w:rPr>
-              <w:t>・入庫処理時に発注一覧</w:t>
-            </w:r>
-            <w:r>
-              <w:rPr>
-                <w:rFonts w:hint="eastAsia"/>
-              </w:rPr>
-              <w:t>の入庫日を</w:t>
-            </w:r>
-            <w:r>
-              <w:rPr>
-                <w:rFonts w:hint="eastAsia"/>
-              </w:rPr>
-              <w:t>設定する必要がある</w:t>
-            </w:r>
-            <w:r>
-              <w:rPr>
-                <w:rFonts w:hint="eastAsia"/>
-              </w:rPr>
-              <w:t>。</w:t>
+            <w:pPr>
+              <w:ind w:left="210" w:hangingChars="100" w:hanging="210"/>
+            </w:pPr>
+            <w:r>
+              <w:rPr>
+                <w:rFonts w:hint="eastAsia"/>
+              </w:rPr>
+              <w:t>・</w:t>
+            </w:r>
+            <w:r>
+              <w:rPr>
+                <w:rFonts w:hint="eastAsia"/>
+              </w:rPr>
+              <w:t>入庫</w:t>
+            </w:r>
+            <w:r>
+              <w:rPr>
+                <w:rFonts w:hint="eastAsia"/>
+              </w:rPr>
+              <w:t>一覧より、</w:t>
+            </w:r>
+            <w:r>
+              <w:rPr>
+                <w:rFonts w:hint="eastAsia"/>
+              </w:rPr>
+              <w:t>入庫</w:t>
+            </w:r>
+            <w:r>
+              <w:rPr>
+                <w:rFonts w:hint="eastAsia"/>
+              </w:rPr>
+              <w:t>日が未入力のものを</w:t>
+            </w:r>
+            <w:r>
+              <w:br/>
+            </w:r>
+            <w:r>
+              <w:rPr>
+                <w:rFonts w:hint="eastAsia"/>
+              </w:rPr>
+              <w:t>未入</w:t>
+            </w:r>
+            <w:bookmarkStart w:id="0" w:name="_GoBack"/>
+            <w:bookmarkEnd w:id="0"/>
+            <w:r>
+              <w:rPr>
+                <w:rFonts w:hint="eastAsia"/>
+              </w:rPr>
+              <w:t>庫として表示する</w:t>
             </w:r>
           </w:p>
           <w:p>
@@ -997,7 +1029,48 @@
               <w:rPr>
                 <w:rFonts w:hint="eastAsia"/>
               </w:rPr>
-              <w:t>日は、出庫処理がされた際に入力する。</w:t>
+              <w:t>日は、</w:t>
+            </w:r>
+            <w:r>
+              <w:rPr>
+                <w:rFonts w:hint="eastAsia"/>
+              </w:rPr>
+              <w:t>注文</w:t>
+            </w:r>
+            <w:r>
+              <w:rPr>
+                <w:rFonts w:hint="eastAsia"/>
+              </w:rPr>
+              <w:t>処理</w:t>
+            </w:r>
+            <w:r>
+              <w:rPr>
+                <w:rFonts w:hint="eastAsia"/>
+              </w:rPr>
+              <w:t>時</w:t>
+            </w:r>
+            <w:r>
+              <w:rPr>
+                <w:rFonts w:hint="eastAsia"/>
+              </w:rPr>
+              <w:t>に入力する。</w:t>
+            </w:r>
+          </w:p>
+          <w:p>
+            <w:pPr>
+              <w:pStyle w:val="a5"/>
+              <w:numPr>
+                <w:ilvl w:val="0"/>
+                <w:numId w:val="3"/>
+              </w:numPr>
+              <w:spacing w:line="360" w:lineRule="auto"/>
+              <w:ind w:leftChars="0"/>
+            </w:pPr>
+            <w:r>
+              <w:rPr>
+                <w:rFonts w:hint="eastAsia"/>
+              </w:rPr>
+              <w:t>出庫処理時に、出庫チェックを未出庫から出庫済に変更する。</w:t>
             </w:r>
           </w:p>
           <w:p>
@@ -1287,7 +1360,7 @@
               <w:rPr>
                 <w:rFonts w:hint="eastAsia"/>
               </w:rPr>
-              <w:t>注文</w:t>
+              <w:t>出庫</w:t>
             </w:r>
             <w:r>
               <w:rPr>
@@ -1319,7 +1392,13 @@
               <w:rPr>
                 <w:rFonts w:hint="eastAsia"/>
               </w:rPr>
-              <w:t>注文一覧より、</w:t>
+              <w:t>出庫</w:t>
+            </w:r>
+            <w:r>
+              <w:rPr>
+                <w:rFonts w:hint="eastAsia"/>
+              </w:rPr>
+              <w:t>一覧より、</w:t>
             </w:r>
             <w:r>
               <w:rPr>
@@ -2156,6 +2235,7 @@
               <w:rPr>
                 <w:rFonts w:hint="eastAsia"/>
               </w:rPr>
+              <w:lastRenderedPageBreak/>
               <w:t>発注を一意に識別するため、</w:t>
             </w:r>
             <w:r>
@@ -2188,28 +2268,7 @@
               <w:rPr>
                 <w:rFonts w:hint="eastAsia"/>
               </w:rPr>
-              <w:t>未発注</w:t>
-            </w:r>
-            <w:r>
-              <w:rPr>
-                <w:rFonts w:hint="eastAsia"/>
-              </w:rPr>
-              <w:t>時の入庫日は空白、</w:t>
-            </w:r>
-            <w:r>
-              <w:br/>
-            </w:r>
-            <w:r>
-              <w:rPr>
-                <w:rFonts w:hint="eastAsia"/>
-              </w:rPr>
-              <w:t>発注</w:t>
-            </w:r>
-            <w:r>
-              <w:rPr>
-                <w:rFonts w:hint="eastAsia"/>
-              </w:rPr>
-              <w:t>時に入庫日が設定。</w:t>
+              <w:t>入庫処理時に入庫チェックを入庫済に変更し、入庫一覧の入庫日を入力する。</w:t>
             </w:r>
           </w:p>
           <w:p>
@@ -2243,6 +2302,7 @@
               <w:rPr>
                 <w:rFonts w:hint="eastAsia"/>
               </w:rPr>
+              <w:lastRenderedPageBreak/>
               <w:t>発注</w:t>
             </w:r>
             <w:r>
@@ -2250,35 +2310,6 @@
                 <w:rFonts w:hint="eastAsia"/>
               </w:rPr>
               <w:t>番号から過去の発注状況を表示する。</w:t>
-            </w:r>
-          </w:p>
-          <w:p>
-            <w:pPr>
-              <w:pStyle w:val="a5"/>
-              <w:numPr>
-                <w:ilvl w:val="0"/>
-                <w:numId w:val="3"/>
-              </w:numPr>
-              <w:spacing w:line="360" w:lineRule="auto"/>
-              <w:ind w:leftChars="0"/>
-            </w:pPr>
-            <w:r>
-              <w:rPr>
-                <w:rFonts w:hint="eastAsia"/>
-              </w:rPr>
-              <w:t>入庫日が</w:t>
-            </w:r>
-            <w:r>
-              <w:rPr>
-                <w:rFonts w:hint="eastAsia"/>
-              </w:rPr>
-              <w:t>空白</w:t>
-            </w:r>
-            <w:r>
-              <w:rPr>
-                <w:rFonts w:hint="eastAsia"/>
-              </w:rPr>
-              <w:t>のものを未入庫として表示。</w:t>
             </w:r>
           </w:p>
           <w:p>
@@ -2469,7 +2500,19 @@
               <w:rPr>
                 <w:rFonts w:hint="eastAsia"/>
               </w:rPr>
-              <w:t>・売上は、</w:t>
+              <w:t>・売上</w:t>
+            </w:r>
+            <w:r>
+              <w:rPr>
+                <w:rFonts w:hint="eastAsia"/>
+              </w:rPr>
+              <w:t>利益</w:t>
+            </w:r>
+            <w:r>
+              <w:rPr>
+                <w:rFonts w:hint="eastAsia"/>
+              </w:rPr>
+              <w:t>は、</w:t>
             </w:r>
             <w:r>
               <w:rPr>
@@ -2513,8 +2556,6 @@
               </w:rPr>
               <w:t>購入単価</w:t>
             </w:r>
-            <w:bookmarkStart w:id="0" w:name="_GoBack"/>
-            <w:bookmarkEnd w:id="0"/>
             <w:r>
               <w:rPr>
                 <w:rFonts w:hint="eastAsia"/>
@@ -2525,76 +2566,15 @@
           <w:p>
             <w:pPr>
               <w:spacing w:line="360" w:lineRule="auto"/>
+              <w:ind w:left="210" w:hangingChars="100" w:hanging="210"/>
               <w:jc w:val="left"/>
             </w:pPr>
             <w:r>
               <w:rPr>
                 <w:rFonts w:hint="eastAsia"/>
               </w:rPr>
-              <w:t>・売上明細として、</w:t>
-            </w:r>
-            <w:r>
-              <w:rPr>
-                <w:rFonts w:hint="eastAsia"/>
-              </w:rPr>
-              <w:t>在庫</w:t>
-            </w:r>
-            <w:r>
-              <w:rPr>
-                <w:rFonts w:hint="eastAsia"/>
-              </w:rPr>
-              <w:t>状況と</w:t>
-            </w:r>
-            <w:r>
-              <w:rPr>
-                <w:rFonts w:hint="eastAsia"/>
-              </w:rPr>
-              <w:t>発注</w:t>
-            </w:r>
-            <w:r>
-              <w:rPr>
-                <w:rFonts w:hint="eastAsia"/>
-              </w:rPr>
-              <w:t>状況を</w:t>
-            </w:r>
-            <w:r>
-              <w:rPr>
-                <w:rFonts w:hint="eastAsia"/>
-              </w:rPr>
-              <w:t xml:space="preserve">　　　　　</w:t>
-            </w:r>
-          </w:p>
-          <w:p>
-            <w:pPr>
-              <w:spacing w:line="360" w:lineRule="auto"/>
-              <w:ind w:firstLineChars="100" w:firstLine="210"/>
-              <w:jc w:val="left"/>
-            </w:pPr>
-            <w:r>
-              <w:rPr>
-                <w:rFonts w:hint="eastAsia"/>
-              </w:rPr>
-              <w:t>わかるように表示</w:t>
-            </w:r>
-            <w:r>
-              <w:rPr>
-                <w:rFonts w:hint="eastAsia"/>
-              </w:rPr>
-              <w:t>する</w:t>
-            </w:r>
-            <w:r>
-              <w:rPr>
-                <w:rFonts w:hint="eastAsia"/>
-              </w:rPr>
-              <w:t>。</w:t>
-            </w:r>
-          </w:p>
-          <w:p>
-            <w:pPr>
-              <w:spacing w:line="360" w:lineRule="auto"/>
-              <w:ind w:firstLineChars="100" w:firstLine="210"/>
-              <w:jc w:val="left"/>
-            </w:pPr>
+              <w:t>・</w:t>
+            </w:r>
             <w:r>
               <w:rPr>
                 <w:rFonts w:hint="eastAsia"/>
@@ -2654,9 +2634,6 @@
               </w:numPr>
               <w:ind w:leftChars="0"/>
               <w:jc w:val="left"/>
-              <w:rPr>
-                <w:rFonts w:hint="eastAsia"/>
-              </w:rPr>
             </w:pPr>
             <w:r>
               <w:rPr>
@@ -2762,9 +2739,6 @@
               <w:spacing w:line="360" w:lineRule="auto"/>
               <w:ind w:leftChars="0"/>
               <w:jc w:val="left"/>
-              <w:rPr>
-                <w:rFonts w:hint="eastAsia"/>
-              </w:rPr>
             </w:pPr>
             <w:r>
               <w:rPr>

</xml_diff>